<commit_message>
A bunch of updates from the PC
</commit_message>
<xml_diff>
--- a/Wig-Or-Log/Underground/Underground Outline.docx
+++ b/Wig-Or-Log/Underground/Underground Outline.docx
@@ -1,6 +1,6 @@
 
 <file path=word/document.xml><?xml version="1.0" encoding="utf-8"?>
-<w:document xmlns:wpc="http://schemas.microsoft.com/office/word/2010/wordprocessingCanvas" xmlns:mc="http://schemas.openxmlformats.org/markup-compatibility/2006" xmlns:o="urn:schemas-microsoft-com:office:office" xmlns:r="http://schemas.openxmlformats.org/officeDocument/2006/relationships" xmlns:m="http://schemas.openxmlformats.org/officeDocument/2006/math" xmlns:v="urn:schemas-microsoft-com:vml" xmlns:wp14="http://schemas.microsoft.com/office/word/2010/wordprocessingDrawing" xmlns:wp="http://schemas.openxmlformats.org/drawingml/2006/wordprocessingDrawing" xmlns:w10="urn:schemas-microsoft-com:office:word" xmlns:w="http://schemas.openxmlformats.org/wordprocessingml/2006/main" xmlns:w14="http://schemas.microsoft.com/office/word/2010/wordml" xmlns:w15="http://schemas.microsoft.com/office/word/2012/wordml" xmlns:wpg="http://schemas.microsoft.com/office/word/2010/wordprocessingGroup" xmlns:wpi="http://schemas.microsoft.com/office/word/2010/wordprocessingInk" xmlns:wne="http://schemas.microsoft.com/office/word/2006/wordml" xmlns:wps="http://schemas.microsoft.com/office/word/2010/wordprocessingShape" mc:Ignorable="w14 w15 wp14">
+<w:document xmlns:wpc="http://schemas.microsoft.com/office/word/2010/wordprocessingCanvas" xmlns:cx="http://schemas.microsoft.com/office/drawing/2014/chartex" xmlns:cx1="http://schemas.microsoft.com/office/drawing/2015/9/8/chartex" xmlns:cx2="http://schemas.microsoft.com/office/drawing/2015/10/21/chartex" xmlns:mc="http://schemas.openxmlformats.org/markup-compatibility/2006" xmlns:o="urn:schemas-microsoft-com:office:office" xmlns:r="http://schemas.openxmlformats.org/officeDocument/2006/relationships" xmlns:m="http://schemas.openxmlformats.org/officeDocument/2006/math" xmlns:v="urn:schemas-microsoft-com:vml" xmlns:wp14="http://schemas.microsoft.com/office/word/2010/wordprocessingDrawing" xmlns:wp="http://schemas.openxmlformats.org/drawingml/2006/wordprocessingDrawing" xmlns:w10="urn:schemas-microsoft-com:office:word" xmlns:w="http://schemas.openxmlformats.org/wordprocessingml/2006/main" xmlns:w14="http://schemas.microsoft.com/office/word/2010/wordml" xmlns:w15="http://schemas.microsoft.com/office/word/2012/wordml" xmlns:w16se="http://schemas.microsoft.com/office/word/2015/wordml/symex" xmlns:wpg="http://schemas.microsoft.com/office/word/2010/wordprocessingGroup" xmlns:wpi="http://schemas.microsoft.com/office/word/2010/wordprocessingInk" xmlns:wne="http://schemas.microsoft.com/office/word/2006/wordml" xmlns:wps="http://schemas.microsoft.com/office/word/2010/wordprocessingShape" mc:Ignorable="w14 w15 w16se wp14">
   <w:body>
     <w:p>
       <w:pPr>
@@ -32,13 +32,23 @@
           <w:szCs w:val="24"/>
         </w:rPr>
       </w:pPr>
-      <w:r>
-        <w:rPr>
-          <w:rFonts w:ascii="Tahoma" w:hAnsi="Tahoma" w:cs="Tahoma"/>
-          <w:sz w:val="24"/>
-          <w:szCs w:val="24"/>
-        </w:rPr>
-        <w:t>Vatti’s fight with Discrete</w:t>
+      <w:proofErr w:type="spellStart"/>
+      <w:r>
+        <w:rPr>
+          <w:rFonts w:ascii="Tahoma" w:hAnsi="Tahoma" w:cs="Tahoma"/>
+          <w:sz w:val="24"/>
+          <w:szCs w:val="24"/>
+        </w:rPr>
+        <w:t>Vatti’s</w:t>
+      </w:r>
+      <w:proofErr w:type="spellEnd"/>
+      <w:r>
+        <w:rPr>
+          <w:rFonts w:ascii="Tahoma" w:hAnsi="Tahoma" w:cs="Tahoma"/>
+          <w:sz w:val="24"/>
+          <w:szCs w:val="24"/>
+        </w:rPr>
+        <w:t xml:space="preserve"> fight with Discrete</w:t>
       </w:r>
       <w:r>
         <w:rPr>
@@ -106,7 +116,25 @@
           <w:sz w:val="24"/>
           <w:szCs w:val="24"/>
         </w:rPr>
-        <w:t>D announces Zordo’s new position</w:t>
+        <w:t xml:space="preserve">D announces </w:t>
+      </w:r>
+      <w:proofErr w:type="spellStart"/>
+      <w:r>
+        <w:rPr>
+          <w:rFonts w:ascii="Tahoma" w:hAnsi="Tahoma" w:cs="Tahoma"/>
+          <w:sz w:val="24"/>
+          <w:szCs w:val="24"/>
+        </w:rPr>
+        <w:t>Zordo’s</w:t>
+      </w:r>
+      <w:proofErr w:type="spellEnd"/>
+      <w:r>
+        <w:rPr>
+          <w:rFonts w:ascii="Tahoma" w:hAnsi="Tahoma" w:cs="Tahoma"/>
+          <w:sz w:val="24"/>
+          <w:szCs w:val="24"/>
+        </w:rPr>
+        <w:t xml:space="preserve"> new position</w:t>
       </w:r>
       <w:r>
         <w:rPr>
@@ -130,13 +158,41 @@
           <w:szCs w:val="24"/>
         </w:rPr>
       </w:pPr>
-      <w:r>
-        <w:rPr>
-          <w:rFonts w:ascii="Tahoma" w:hAnsi="Tahoma" w:cs="Tahoma"/>
-          <w:sz w:val="24"/>
-          <w:szCs w:val="24"/>
-        </w:rPr>
-        <w:t>Zordo and Vatti argue</w:t>
+      <w:proofErr w:type="spellStart"/>
+      <w:r>
+        <w:rPr>
+          <w:rFonts w:ascii="Tahoma" w:hAnsi="Tahoma" w:cs="Tahoma"/>
+          <w:sz w:val="24"/>
+          <w:szCs w:val="24"/>
+        </w:rPr>
+        <w:t>Zordo</w:t>
+      </w:r>
+      <w:proofErr w:type="spellEnd"/>
+      <w:r>
+        <w:rPr>
+          <w:rFonts w:ascii="Tahoma" w:hAnsi="Tahoma" w:cs="Tahoma"/>
+          <w:sz w:val="24"/>
+          <w:szCs w:val="24"/>
+        </w:rPr>
+        <w:t xml:space="preserve"> and </w:t>
+      </w:r>
+      <w:proofErr w:type="spellStart"/>
+      <w:r>
+        <w:rPr>
+          <w:rFonts w:ascii="Tahoma" w:hAnsi="Tahoma" w:cs="Tahoma"/>
+          <w:sz w:val="24"/>
+          <w:szCs w:val="24"/>
+        </w:rPr>
+        <w:t>Vatti</w:t>
+      </w:r>
+      <w:proofErr w:type="spellEnd"/>
+      <w:r>
+        <w:rPr>
+          <w:rFonts w:ascii="Tahoma" w:hAnsi="Tahoma" w:cs="Tahoma"/>
+          <w:sz w:val="24"/>
+          <w:szCs w:val="24"/>
+        </w:rPr>
+        <w:t xml:space="preserve"> argue</w:t>
       </w:r>
       <w:r>
         <w:rPr>
@@ -160,13 +216,23 @@
           <w:szCs w:val="24"/>
         </w:rPr>
       </w:pPr>
-      <w:r>
-        <w:rPr>
-          <w:rFonts w:ascii="Tahoma" w:hAnsi="Tahoma" w:cs="Tahoma"/>
-          <w:sz w:val="24"/>
-          <w:szCs w:val="24"/>
-        </w:rPr>
-        <w:t>Zordo introduces 8 teams</w:t>
+      <w:proofErr w:type="spellStart"/>
+      <w:r>
+        <w:rPr>
+          <w:rFonts w:ascii="Tahoma" w:hAnsi="Tahoma" w:cs="Tahoma"/>
+          <w:sz w:val="24"/>
+          <w:szCs w:val="24"/>
+        </w:rPr>
+        <w:t>Zordo</w:t>
+      </w:r>
+      <w:proofErr w:type="spellEnd"/>
+      <w:r>
+        <w:rPr>
+          <w:rFonts w:ascii="Tahoma" w:hAnsi="Tahoma" w:cs="Tahoma"/>
+          <w:sz w:val="24"/>
+          <w:szCs w:val="24"/>
+        </w:rPr>
+        <w:t xml:space="preserve"> introduces 8 teams</w:t>
       </w:r>
       <w:r>
         <w:rPr>
@@ -220,13 +286,23 @@
           <w:szCs w:val="24"/>
         </w:rPr>
       </w:pPr>
-      <w:r>
-        <w:rPr>
-          <w:rFonts w:ascii="Tahoma" w:hAnsi="Tahoma" w:cs="Tahoma"/>
-          <w:sz w:val="24"/>
-          <w:szCs w:val="24"/>
-        </w:rPr>
-        <w:t>Magatha scolds Henry</w:t>
+      <w:proofErr w:type="spellStart"/>
+      <w:r>
+        <w:rPr>
+          <w:rFonts w:ascii="Tahoma" w:hAnsi="Tahoma" w:cs="Tahoma"/>
+          <w:sz w:val="24"/>
+          <w:szCs w:val="24"/>
+        </w:rPr>
+        <w:t>Magatha</w:t>
+      </w:r>
+      <w:proofErr w:type="spellEnd"/>
+      <w:r>
+        <w:rPr>
+          <w:rFonts w:ascii="Tahoma" w:hAnsi="Tahoma" w:cs="Tahoma"/>
+          <w:sz w:val="24"/>
+          <w:szCs w:val="24"/>
+        </w:rPr>
+        <w:t xml:space="preserve"> scolds Henry</w:t>
       </w:r>
       <w:r>
         <w:rPr>
@@ -310,57 +386,115 @@
           <w:szCs w:val="24"/>
         </w:rPr>
       </w:pPr>
-      <w:r>
-        <w:rPr>
-          <w:rFonts w:ascii="Tahoma" w:hAnsi="Tahoma" w:cs="Tahoma"/>
-          <w:sz w:val="24"/>
-          <w:szCs w:val="24"/>
-        </w:rPr>
-        <w:t>Zordo returns to the Department of Education with Savvi</w:t>
-      </w:r>
-    </w:p>
-    <w:p>
-      <w:pPr>
-        <w:pStyle w:val="ListParagraph"/>
-        <w:numPr>
-          <w:ilvl w:val="0"/>
-          <w:numId w:val="2"/>
-        </w:numPr>
-        <w:rPr>
-          <w:rFonts w:ascii="Tahoma" w:hAnsi="Tahoma" w:cs="Tahoma"/>
-          <w:sz w:val="24"/>
-          <w:szCs w:val="24"/>
-        </w:rPr>
-      </w:pPr>
-      <w:r>
-        <w:rPr>
-          <w:rFonts w:ascii="Tahoma" w:hAnsi="Tahoma" w:cs="Tahoma"/>
-          <w:sz w:val="24"/>
-          <w:szCs w:val="24"/>
-        </w:rPr>
-        <w:t>Savvi’s Test</w:t>
-      </w:r>
-    </w:p>
-    <w:p>
-      <w:pPr>
-        <w:pStyle w:val="ListParagraph"/>
-        <w:numPr>
-          <w:ilvl w:val="0"/>
-          <w:numId w:val="2"/>
-        </w:numPr>
-        <w:rPr>
-          <w:rFonts w:ascii="Tahoma" w:hAnsi="Tahoma" w:cs="Tahoma"/>
-          <w:sz w:val="24"/>
-          <w:szCs w:val="24"/>
-        </w:rPr>
-      </w:pPr>
-      <w:r>
-        <w:rPr>
-          <w:rFonts w:ascii="Tahoma" w:hAnsi="Tahoma" w:cs="Tahoma"/>
-          <w:sz w:val="24"/>
-          <w:szCs w:val="24"/>
-        </w:rPr>
-        <w:t>Zordo tells Savvi of the dynamics of the Sync Ball training room</w:t>
+      <w:proofErr w:type="spellStart"/>
+      <w:r>
+        <w:rPr>
+          <w:rFonts w:ascii="Tahoma" w:hAnsi="Tahoma" w:cs="Tahoma"/>
+          <w:sz w:val="24"/>
+          <w:szCs w:val="24"/>
+        </w:rPr>
+        <w:t>Zordo</w:t>
+      </w:r>
+      <w:proofErr w:type="spellEnd"/>
+      <w:r>
+        <w:rPr>
+          <w:rFonts w:ascii="Tahoma" w:hAnsi="Tahoma" w:cs="Tahoma"/>
+          <w:sz w:val="24"/>
+          <w:szCs w:val="24"/>
+        </w:rPr>
+        <w:t xml:space="preserve"> returns to the Department of Education with </w:t>
+      </w:r>
+      <w:proofErr w:type="spellStart"/>
+      <w:r>
+        <w:rPr>
+          <w:rFonts w:ascii="Tahoma" w:hAnsi="Tahoma" w:cs="Tahoma"/>
+          <w:sz w:val="24"/>
+          <w:szCs w:val="24"/>
+        </w:rPr>
+        <w:t>Savvi</w:t>
+      </w:r>
+      <w:proofErr w:type="spellEnd"/>
+    </w:p>
+    <w:p>
+      <w:pPr>
+        <w:pStyle w:val="ListParagraph"/>
+        <w:numPr>
+          <w:ilvl w:val="0"/>
+          <w:numId w:val="2"/>
+        </w:numPr>
+        <w:rPr>
+          <w:rFonts w:ascii="Tahoma" w:hAnsi="Tahoma" w:cs="Tahoma"/>
+          <w:sz w:val="24"/>
+          <w:szCs w:val="24"/>
+        </w:rPr>
+      </w:pPr>
+      <w:proofErr w:type="spellStart"/>
+      <w:r>
+        <w:rPr>
+          <w:rFonts w:ascii="Tahoma" w:hAnsi="Tahoma" w:cs="Tahoma"/>
+          <w:sz w:val="24"/>
+          <w:szCs w:val="24"/>
+        </w:rPr>
+        <w:t>Savvi’s</w:t>
+      </w:r>
+      <w:proofErr w:type="spellEnd"/>
+      <w:r>
+        <w:rPr>
+          <w:rFonts w:ascii="Tahoma" w:hAnsi="Tahoma" w:cs="Tahoma"/>
+          <w:sz w:val="24"/>
+          <w:szCs w:val="24"/>
+        </w:rPr>
+        <w:t xml:space="preserve"> Test</w:t>
+      </w:r>
+    </w:p>
+    <w:p>
+      <w:pPr>
+        <w:pStyle w:val="ListParagraph"/>
+        <w:numPr>
+          <w:ilvl w:val="0"/>
+          <w:numId w:val="2"/>
+        </w:numPr>
+        <w:rPr>
+          <w:rFonts w:ascii="Tahoma" w:hAnsi="Tahoma" w:cs="Tahoma"/>
+          <w:sz w:val="24"/>
+          <w:szCs w:val="24"/>
+        </w:rPr>
+      </w:pPr>
+      <w:proofErr w:type="spellStart"/>
+      <w:r>
+        <w:rPr>
+          <w:rFonts w:ascii="Tahoma" w:hAnsi="Tahoma" w:cs="Tahoma"/>
+          <w:sz w:val="24"/>
+          <w:szCs w:val="24"/>
+        </w:rPr>
+        <w:t>Zordo</w:t>
+      </w:r>
+      <w:proofErr w:type="spellEnd"/>
+      <w:r>
+        <w:rPr>
+          <w:rFonts w:ascii="Tahoma" w:hAnsi="Tahoma" w:cs="Tahoma"/>
+          <w:sz w:val="24"/>
+          <w:szCs w:val="24"/>
+        </w:rPr>
+        <w:t xml:space="preserve"> tells </w:t>
+      </w:r>
+      <w:proofErr w:type="spellStart"/>
+      <w:r>
+        <w:rPr>
+          <w:rFonts w:ascii="Tahoma" w:hAnsi="Tahoma" w:cs="Tahoma"/>
+          <w:sz w:val="24"/>
+          <w:szCs w:val="24"/>
+        </w:rPr>
+        <w:t>Savvi</w:t>
+      </w:r>
+      <w:proofErr w:type="spellEnd"/>
+      <w:r>
+        <w:rPr>
+          <w:rFonts w:ascii="Tahoma" w:hAnsi="Tahoma" w:cs="Tahoma"/>
+          <w:sz w:val="24"/>
+          <w:szCs w:val="24"/>
+        </w:rPr>
+        <w:t xml:space="preserve"> of the dynamics of the Sync Ball training room</w:t>
       </w:r>
     </w:p>
     <w:p>
@@ -398,28 +532,57 @@
           <w:szCs w:val="24"/>
         </w:rPr>
       </w:pPr>
-      <w:r>
-        <w:rPr>
-          <w:rFonts w:ascii="Tahoma" w:hAnsi="Tahoma" w:cs="Tahoma"/>
-          <w:sz w:val="24"/>
-          <w:szCs w:val="24"/>
-        </w:rPr>
-        <w:t>Zordo’s alone time with Sturky part 1</w:t>
-      </w:r>
-    </w:p>
-    <w:p>
-      <w:pPr>
-        <w:pStyle w:val="ListParagraph"/>
-        <w:numPr>
-          <w:ilvl w:val="0"/>
-          <w:numId w:val="2"/>
-        </w:numPr>
-        <w:rPr>
-          <w:rFonts w:ascii="Tahoma" w:hAnsi="Tahoma" w:cs="Tahoma"/>
-          <w:sz w:val="24"/>
-          <w:szCs w:val="24"/>
-        </w:rPr>
-      </w:pPr>
+      <w:proofErr w:type="spellStart"/>
+      <w:r>
+        <w:rPr>
+          <w:rFonts w:ascii="Tahoma" w:hAnsi="Tahoma" w:cs="Tahoma"/>
+          <w:sz w:val="24"/>
+          <w:szCs w:val="24"/>
+        </w:rPr>
+        <w:t>Zordo’s</w:t>
+      </w:r>
+      <w:proofErr w:type="spellEnd"/>
+      <w:r>
+        <w:rPr>
+          <w:rFonts w:ascii="Tahoma" w:hAnsi="Tahoma" w:cs="Tahoma"/>
+          <w:sz w:val="24"/>
+          <w:szCs w:val="24"/>
+        </w:rPr>
+        <w:t xml:space="preserve"> alone time with </w:t>
+      </w:r>
+      <w:proofErr w:type="spellStart"/>
+      <w:r>
+        <w:rPr>
+          <w:rFonts w:ascii="Tahoma" w:hAnsi="Tahoma" w:cs="Tahoma"/>
+          <w:sz w:val="24"/>
+          <w:szCs w:val="24"/>
+        </w:rPr>
+        <w:t>Sturky</w:t>
+      </w:r>
+      <w:proofErr w:type="spellEnd"/>
+      <w:r>
+        <w:rPr>
+          <w:rFonts w:ascii="Tahoma" w:hAnsi="Tahoma" w:cs="Tahoma"/>
+          <w:sz w:val="24"/>
+          <w:szCs w:val="24"/>
+        </w:rPr>
+        <w:t xml:space="preserve"> part 1</w:t>
+      </w:r>
+    </w:p>
+    <w:p>
+      <w:pPr>
+        <w:pStyle w:val="ListParagraph"/>
+        <w:numPr>
+          <w:ilvl w:val="0"/>
+          <w:numId w:val="2"/>
+        </w:numPr>
+        <w:rPr>
+          <w:rFonts w:ascii="Tahoma" w:hAnsi="Tahoma" w:cs="Tahoma"/>
+          <w:sz w:val="24"/>
+          <w:szCs w:val="24"/>
+        </w:rPr>
+      </w:pPr>
+      <w:proofErr w:type="spellStart"/>
       <w:r>
         <w:rPr>
           <w:rFonts w:ascii="Tahoma" w:hAnsi="Tahoma" w:cs="Tahoma"/>
@@ -434,29 +597,66 @@
           <w:sz w:val="24"/>
           <w:szCs w:val="24"/>
         </w:rPr>
-        <w:t>’s Test</w:t>
-      </w:r>
-    </w:p>
-    <w:p>
-      <w:pPr>
-        <w:pStyle w:val="ListParagraph"/>
-        <w:numPr>
-          <w:ilvl w:val="0"/>
-          <w:numId w:val="2"/>
-        </w:numPr>
-        <w:rPr>
-          <w:rFonts w:ascii="Tahoma" w:hAnsi="Tahoma" w:cs="Tahoma"/>
-          <w:sz w:val="24"/>
-          <w:szCs w:val="24"/>
-        </w:rPr>
-      </w:pPr>
-      <w:r>
-        <w:rPr>
-          <w:rFonts w:ascii="Tahoma" w:hAnsi="Tahoma" w:cs="Tahoma"/>
-          <w:sz w:val="24"/>
-          <w:szCs w:val="24"/>
-        </w:rPr>
-        <w:t>Decson gives Zordo a chemical</w:t>
+        <w:t>’s</w:t>
+      </w:r>
+      <w:proofErr w:type="spellEnd"/>
+      <w:r>
+        <w:rPr>
+          <w:rFonts w:ascii="Tahoma" w:hAnsi="Tahoma" w:cs="Tahoma"/>
+          <w:sz w:val="24"/>
+          <w:szCs w:val="24"/>
+        </w:rPr>
+        <w:t xml:space="preserve"> Test</w:t>
+      </w:r>
+    </w:p>
+    <w:p>
+      <w:pPr>
+        <w:pStyle w:val="ListParagraph"/>
+        <w:numPr>
+          <w:ilvl w:val="0"/>
+          <w:numId w:val="2"/>
+        </w:numPr>
+        <w:rPr>
+          <w:rFonts w:ascii="Tahoma" w:hAnsi="Tahoma" w:cs="Tahoma"/>
+          <w:sz w:val="24"/>
+          <w:szCs w:val="24"/>
+        </w:rPr>
+      </w:pPr>
+      <w:proofErr w:type="spellStart"/>
+      <w:r>
+        <w:rPr>
+          <w:rFonts w:ascii="Tahoma" w:hAnsi="Tahoma" w:cs="Tahoma"/>
+          <w:sz w:val="24"/>
+          <w:szCs w:val="24"/>
+        </w:rPr>
+        <w:t>Decson</w:t>
+      </w:r>
+      <w:proofErr w:type="spellEnd"/>
+      <w:r>
+        <w:rPr>
+          <w:rFonts w:ascii="Tahoma" w:hAnsi="Tahoma" w:cs="Tahoma"/>
+          <w:sz w:val="24"/>
+          <w:szCs w:val="24"/>
+        </w:rPr>
+        <w:t xml:space="preserve"> gives </w:t>
+      </w:r>
+      <w:proofErr w:type="spellStart"/>
+      <w:r>
+        <w:rPr>
+          <w:rFonts w:ascii="Tahoma" w:hAnsi="Tahoma" w:cs="Tahoma"/>
+          <w:sz w:val="24"/>
+          <w:szCs w:val="24"/>
+        </w:rPr>
+        <w:t>Zordo</w:t>
+      </w:r>
+      <w:proofErr w:type="spellEnd"/>
+      <w:r>
+        <w:rPr>
+          <w:rFonts w:ascii="Tahoma" w:hAnsi="Tahoma" w:cs="Tahoma"/>
+          <w:sz w:val="24"/>
+          <w:szCs w:val="24"/>
+        </w:rPr>
+        <w:t xml:space="preserve"> a chemical</w:t>
       </w:r>
     </w:p>
     <w:p>
@@ -494,6 +694,7 @@
           <w:szCs w:val="24"/>
         </w:rPr>
       </w:pPr>
+      <w:proofErr w:type="spellStart"/>
       <w:r>
         <w:rPr>
           <w:rFonts w:ascii="Tahoma" w:hAnsi="Tahoma" w:cs="Tahoma"/>
@@ -508,30 +709,67 @@
           <w:sz w:val="24"/>
           <w:szCs w:val="24"/>
         </w:rPr>
-        <w:t>’s alone time with Sturky part 2</w:t>
-      </w:r>
-    </w:p>
-    <w:p>
-      <w:pPr>
-        <w:pStyle w:val="ListParagraph"/>
-        <w:numPr>
-          <w:ilvl w:val="0"/>
-          <w:numId w:val="2"/>
-        </w:numPr>
-        <w:rPr>
-          <w:rFonts w:ascii="Tahoma" w:hAnsi="Tahoma" w:cs="Tahoma"/>
-          <w:sz w:val="24"/>
-          <w:szCs w:val="24"/>
-        </w:rPr>
-      </w:pPr>
-      <w:r>
-        <w:rPr>
-          <w:rFonts w:ascii="Tahoma" w:hAnsi="Tahoma" w:cs="Tahoma"/>
-          <w:sz w:val="24"/>
-          <w:szCs w:val="24"/>
-        </w:rPr>
-        <w:t>Discrete D calls for Zordo</w:t>
-      </w:r>
+        <w:t>’s</w:t>
+      </w:r>
+      <w:proofErr w:type="spellEnd"/>
+      <w:r>
+        <w:rPr>
+          <w:rFonts w:ascii="Tahoma" w:hAnsi="Tahoma" w:cs="Tahoma"/>
+          <w:sz w:val="24"/>
+          <w:szCs w:val="24"/>
+        </w:rPr>
+        <w:t xml:space="preserve"> alone time with </w:t>
+      </w:r>
+      <w:proofErr w:type="spellStart"/>
+      <w:r>
+        <w:rPr>
+          <w:rFonts w:ascii="Tahoma" w:hAnsi="Tahoma" w:cs="Tahoma"/>
+          <w:sz w:val="24"/>
+          <w:szCs w:val="24"/>
+        </w:rPr>
+        <w:t>Sturky</w:t>
+      </w:r>
+      <w:proofErr w:type="spellEnd"/>
+      <w:r>
+        <w:rPr>
+          <w:rFonts w:ascii="Tahoma" w:hAnsi="Tahoma" w:cs="Tahoma"/>
+          <w:sz w:val="24"/>
+          <w:szCs w:val="24"/>
+        </w:rPr>
+        <w:t xml:space="preserve"> part 2</w:t>
+      </w:r>
+    </w:p>
+    <w:p>
+      <w:pPr>
+        <w:pStyle w:val="ListParagraph"/>
+        <w:numPr>
+          <w:ilvl w:val="0"/>
+          <w:numId w:val="2"/>
+        </w:numPr>
+        <w:rPr>
+          <w:rFonts w:ascii="Tahoma" w:hAnsi="Tahoma" w:cs="Tahoma"/>
+          <w:sz w:val="24"/>
+          <w:szCs w:val="24"/>
+        </w:rPr>
+      </w:pPr>
+      <w:r>
+        <w:rPr>
+          <w:rFonts w:ascii="Tahoma" w:hAnsi="Tahoma" w:cs="Tahoma"/>
+          <w:sz w:val="24"/>
+          <w:szCs w:val="24"/>
+        </w:rPr>
+        <w:t xml:space="preserve">Discrete D calls for </w:t>
+      </w:r>
+      <w:proofErr w:type="spellStart"/>
+      <w:r>
+        <w:rPr>
+          <w:rFonts w:ascii="Tahoma" w:hAnsi="Tahoma" w:cs="Tahoma"/>
+          <w:sz w:val="24"/>
+          <w:szCs w:val="24"/>
+        </w:rPr>
+        <w:t>Zordo</w:t>
+      </w:r>
+      <w:proofErr w:type="spellEnd"/>
     </w:p>
     <w:p>
       <w:pPr>
@@ -576,13 +814,23 @@
           <w:szCs w:val="24"/>
         </w:rPr>
       </w:pPr>
-      <w:r>
-        <w:rPr>
-          <w:rFonts w:ascii="Tahoma" w:hAnsi="Tahoma" w:cs="Tahoma"/>
-          <w:sz w:val="24"/>
-          <w:szCs w:val="24"/>
-        </w:rPr>
-        <w:t>Zordo’s Solo Mission Debriefing</w:t>
+      <w:proofErr w:type="spellStart"/>
+      <w:r>
+        <w:rPr>
+          <w:rFonts w:ascii="Tahoma" w:hAnsi="Tahoma" w:cs="Tahoma"/>
+          <w:sz w:val="24"/>
+          <w:szCs w:val="24"/>
+        </w:rPr>
+        <w:t>Zordo’s</w:t>
+      </w:r>
+      <w:proofErr w:type="spellEnd"/>
+      <w:r>
+        <w:rPr>
+          <w:rFonts w:ascii="Tahoma" w:hAnsi="Tahoma" w:cs="Tahoma"/>
+          <w:sz w:val="24"/>
+          <w:szCs w:val="24"/>
+        </w:rPr>
+        <w:t xml:space="preserve"> Solo Mission Debriefing</w:t>
       </w:r>
       <w:r>
         <w:rPr>
@@ -694,8 +942,18 @@
           <w:sz w:val="24"/>
           <w:szCs w:val="24"/>
         </w:rPr>
-        <w:t>Eve leaves map for Zordo</w:t>
-      </w:r>
+        <w:t xml:space="preserve">Eve leaves map for </w:t>
+      </w:r>
+      <w:proofErr w:type="spellStart"/>
+      <w:r>
+        <w:rPr>
+          <w:rFonts w:ascii="Tahoma" w:hAnsi="Tahoma" w:cs="Tahoma"/>
+          <w:sz w:val="24"/>
+          <w:szCs w:val="24"/>
+        </w:rPr>
+        <w:t>Zordo</w:t>
+      </w:r>
+      <w:proofErr w:type="spellEnd"/>
       <w:r>
         <w:rPr>
           <w:rFonts w:ascii="Tahoma" w:hAnsi="Tahoma" w:cs="Tahoma"/>
@@ -718,21 +976,67 @@
           <w:szCs w:val="24"/>
         </w:rPr>
       </w:pPr>
-      <w:r>
-        <w:rPr>
-          <w:rFonts w:ascii="Tahoma" w:hAnsi="Tahoma" w:cs="Tahoma"/>
-          <w:sz w:val="24"/>
-          <w:szCs w:val="24"/>
-        </w:rPr>
-        <w:t>Zordo’s Alone Tim</w:t>
-      </w:r>
-      <w:r>
-        <w:rPr>
-          <w:rFonts w:ascii="Tahoma" w:hAnsi="Tahoma" w:cs="Tahoma"/>
-          <w:sz w:val="24"/>
-          <w:szCs w:val="24"/>
-        </w:rPr>
-        <w:t>e With Sturky Part 3 (removed</w:t>
+      <w:proofErr w:type="spellStart"/>
+      <w:r>
+        <w:rPr>
+          <w:rFonts w:ascii="Tahoma" w:hAnsi="Tahoma" w:cs="Tahoma"/>
+          <w:sz w:val="24"/>
+          <w:szCs w:val="24"/>
+        </w:rPr>
+        <w:t>Zordo’s</w:t>
+      </w:r>
+      <w:proofErr w:type="spellEnd"/>
+      <w:r>
+        <w:rPr>
+          <w:rFonts w:ascii="Tahoma" w:hAnsi="Tahoma" w:cs="Tahoma"/>
+          <w:sz w:val="24"/>
+          <w:szCs w:val="24"/>
+        </w:rPr>
+        <w:t xml:space="preserve"> Alone Tim</w:t>
+      </w:r>
+      <w:r>
+        <w:rPr>
+          <w:rFonts w:ascii="Tahoma" w:hAnsi="Tahoma" w:cs="Tahoma"/>
+          <w:sz w:val="24"/>
+          <w:szCs w:val="24"/>
+        </w:rPr>
+        <w:t xml:space="preserve">e </w:t>
+      </w:r>
+      <w:proofErr w:type="gramStart"/>
+      <w:r>
+        <w:rPr>
+          <w:rFonts w:ascii="Tahoma" w:hAnsi="Tahoma" w:cs="Tahoma"/>
+          <w:sz w:val="24"/>
+          <w:szCs w:val="24"/>
+        </w:rPr>
+        <w:t>With</w:t>
+      </w:r>
+      <w:proofErr w:type="gramEnd"/>
+      <w:r>
+        <w:rPr>
+          <w:rFonts w:ascii="Tahoma" w:hAnsi="Tahoma" w:cs="Tahoma"/>
+          <w:sz w:val="24"/>
+          <w:szCs w:val="24"/>
+        </w:rPr>
+        <w:t xml:space="preserve"> </w:t>
+      </w:r>
+      <w:proofErr w:type="spellStart"/>
+      <w:r>
+        <w:rPr>
+          <w:rFonts w:ascii="Tahoma" w:hAnsi="Tahoma" w:cs="Tahoma"/>
+          <w:sz w:val="24"/>
+          <w:szCs w:val="24"/>
+        </w:rPr>
+        <w:t>Sturky</w:t>
+      </w:r>
+      <w:proofErr w:type="spellEnd"/>
+      <w:r>
+        <w:rPr>
+          <w:rFonts w:ascii="Tahoma" w:hAnsi="Tahoma" w:cs="Tahoma"/>
+          <w:sz w:val="24"/>
+          <w:szCs w:val="24"/>
+        </w:rPr>
+        <w:t xml:space="preserve"> Part 3 (removed</w:t>
       </w:r>
       <w:r>
         <w:rPr>
@@ -786,6 +1090,7 @@
           <w:szCs w:val="24"/>
         </w:rPr>
       </w:pPr>
+      <w:proofErr w:type="spellStart"/>
       <w:r>
         <w:rPr>
           <w:rFonts w:ascii="Tahoma" w:hAnsi="Tahoma" w:cs="Tahoma"/>
@@ -800,67 +1105,122 @@
           <w:sz w:val="24"/>
           <w:szCs w:val="24"/>
         </w:rPr>
-        <w:t>’s solo mission (removed)</w:t>
-      </w:r>
-    </w:p>
-    <w:p>
-      <w:pPr>
-        <w:pStyle w:val="ListParagraph"/>
-        <w:numPr>
-          <w:ilvl w:val="0"/>
-          <w:numId w:val="2"/>
-        </w:numPr>
-        <w:rPr>
-          <w:rFonts w:ascii="Tahoma" w:hAnsi="Tahoma" w:cs="Tahoma"/>
-          <w:sz w:val="24"/>
-          <w:szCs w:val="24"/>
-        </w:rPr>
-      </w:pPr>
-      <w:r>
-        <w:rPr>
-          <w:rFonts w:ascii="Tahoma" w:hAnsi="Tahoma" w:cs="Tahoma"/>
-          <w:sz w:val="24"/>
-          <w:szCs w:val="24"/>
-        </w:rPr>
-        <w:t>Zordo’s speech</w:t>
-      </w:r>
-      <w:r>
-        <w:rPr>
-          <w:rFonts w:ascii="Tahoma" w:hAnsi="Tahoma" w:cs="Tahoma"/>
-          <w:sz w:val="24"/>
-          <w:szCs w:val="24"/>
-        </w:rPr>
-        <w:t xml:space="preserve">  (Chapter 30)</w:t>
-      </w:r>
-    </w:p>
-    <w:p>
-      <w:pPr>
-        <w:pStyle w:val="ListParagraph"/>
-        <w:numPr>
-          <w:ilvl w:val="0"/>
-          <w:numId w:val="2"/>
-        </w:numPr>
-        <w:rPr>
-          <w:rFonts w:ascii="Tahoma" w:hAnsi="Tahoma" w:cs="Tahoma"/>
-          <w:sz w:val="24"/>
-          <w:szCs w:val="24"/>
-        </w:rPr>
-      </w:pPr>
-      <w:r>
-        <w:rPr>
-          <w:rFonts w:ascii="Tahoma" w:hAnsi="Tahoma" w:cs="Tahoma"/>
-          <w:sz w:val="24"/>
-          <w:szCs w:val="24"/>
-        </w:rPr>
-        <w:t>Teams graduate</w:t>
-      </w:r>
-      <w:r>
-        <w:rPr>
-          <w:rFonts w:ascii="Tahoma" w:hAnsi="Tahoma" w:cs="Tahoma"/>
-          <w:sz w:val="24"/>
-          <w:szCs w:val="24"/>
-        </w:rPr>
-        <w:t>(Chapter 31)</w:t>
+        <w:t>’s</w:t>
+      </w:r>
+      <w:proofErr w:type="spellEnd"/>
+      <w:r>
+        <w:rPr>
+          <w:rFonts w:ascii="Tahoma" w:hAnsi="Tahoma" w:cs="Tahoma"/>
+          <w:sz w:val="24"/>
+          <w:szCs w:val="24"/>
+        </w:rPr>
+        <w:t xml:space="preserve"> solo mission (removed)</w:t>
+      </w:r>
+    </w:p>
+    <w:p>
+      <w:pPr>
+        <w:pStyle w:val="ListParagraph"/>
+        <w:numPr>
+          <w:ilvl w:val="0"/>
+          <w:numId w:val="2"/>
+        </w:numPr>
+        <w:rPr>
+          <w:rFonts w:ascii="Tahoma" w:hAnsi="Tahoma" w:cs="Tahoma"/>
+          <w:sz w:val="24"/>
+          <w:szCs w:val="24"/>
+        </w:rPr>
+      </w:pPr>
+      <w:proofErr w:type="spellStart"/>
+      <w:r>
+        <w:rPr>
+          <w:rFonts w:ascii="Tahoma" w:hAnsi="Tahoma" w:cs="Tahoma"/>
+          <w:sz w:val="24"/>
+          <w:szCs w:val="24"/>
+        </w:rPr>
+        <w:t>Zordo’s</w:t>
+      </w:r>
+      <w:proofErr w:type="spellEnd"/>
+      <w:r>
+        <w:rPr>
+          <w:rFonts w:ascii="Tahoma" w:hAnsi="Tahoma" w:cs="Tahoma"/>
+          <w:sz w:val="24"/>
+          <w:szCs w:val="24"/>
+        </w:rPr>
+        <w:t xml:space="preserve"> </w:t>
+      </w:r>
+      <w:proofErr w:type="gramStart"/>
+      <w:r>
+        <w:rPr>
+          <w:rFonts w:ascii="Tahoma" w:hAnsi="Tahoma" w:cs="Tahoma"/>
+          <w:sz w:val="24"/>
+          <w:szCs w:val="24"/>
+        </w:rPr>
+        <w:t>speech</w:t>
+      </w:r>
+      <w:r>
+        <w:rPr>
+          <w:rFonts w:ascii="Tahoma" w:hAnsi="Tahoma" w:cs="Tahoma"/>
+          <w:sz w:val="24"/>
+          <w:szCs w:val="24"/>
+        </w:rPr>
+        <w:t xml:space="preserve">  (</w:t>
+      </w:r>
+      <w:proofErr w:type="gramEnd"/>
+      <w:r>
+        <w:rPr>
+          <w:rFonts w:ascii="Tahoma" w:hAnsi="Tahoma" w:cs="Tahoma"/>
+          <w:sz w:val="24"/>
+          <w:szCs w:val="24"/>
+        </w:rPr>
+        <w:t>Chapter 30)</w:t>
+      </w:r>
+    </w:p>
+    <w:p>
+      <w:pPr>
+        <w:pStyle w:val="ListParagraph"/>
+        <w:numPr>
+          <w:ilvl w:val="0"/>
+          <w:numId w:val="2"/>
+        </w:numPr>
+        <w:rPr>
+          <w:rFonts w:ascii="Tahoma" w:hAnsi="Tahoma" w:cs="Tahoma"/>
+          <w:sz w:val="24"/>
+          <w:szCs w:val="24"/>
+        </w:rPr>
+      </w:pPr>
+      <w:r>
+        <w:rPr>
+          <w:rFonts w:ascii="Tahoma" w:hAnsi="Tahoma" w:cs="Tahoma"/>
+          <w:sz w:val="24"/>
+          <w:szCs w:val="24"/>
+        </w:rPr>
+        <w:t xml:space="preserve">Teams </w:t>
+      </w:r>
+      <w:proofErr w:type="gramStart"/>
+      <w:r>
+        <w:rPr>
+          <w:rFonts w:ascii="Tahoma" w:hAnsi="Tahoma" w:cs="Tahoma"/>
+          <w:sz w:val="24"/>
+          <w:szCs w:val="24"/>
+        </w:rPr>
+        <w:t>graduate</w:t>
+      </w:r>
+      <w:r>
+        <w:rPr>
+          <w:rFonts w:ascii="Tahoma" w:hAnsi="Tahoma" w:cs="Tahoma"/>
+          <w:sz w:val="24"/>
+          <w:szCs w:val="24"/>
+        </w:rPr>
+        <w:t>(</w:t>
+      </w:r>
+      <w:proofErr w:type="gramEnd"/>
+      <w:r>
+        <w:rPr>
+          <w:rFonts w:ascii="Tahoma" w:hAnsi="Tahoma" w:cs="Tahoma"/>
+          <w:sz w:val="24"/>
+          <w:szCs w:val="24"/>
+        </w:rPr>
+        <w:t>Chapter 31)</w:t>
       </w:r>
     </w:p>
     <w:p>
@@ -929,6 +1289,56 @@
           <w:szCs w:val="24"/>
         </w:rPr>
         <w:t xml:space="preserve"> (Chapter 34)</w:t>
+      </w:r>
+    </w:p>
+    <w:p>
+      <w:pPr>
+        <w:pStyle w:val="ListParagraph"/>
+        <w:numPr>
+          <w:ilvl w:val="0"/>
+          <w:numId w:val="2"/>
+        </w:numPr>
+        <w:rPr>
+          <w:rFonts w:ascii="Tahoma" w:hAnsi="Tahoma" w:cs="Tahoma"/>
+          <w:sz w:val="24"/>
+          <w:szCs w:val="24"/>
+        </w:rPr>
+      </w:pPr>
+      <w:proofErr w:type="spellStart"/>
+      <w:r>
+        <w:rPr>
+          <w:rFonts w:ascii="Tahoma" w:hAnsi="Tahoma" w:cs="Tahoma"/>
+          <w:sz w:val="24"/>
+          <w:szCs w:val="24"/>
+        </w:rPr>
+        <w:t>Vatti</w:t>
+      </w:r>
+      <w:proofErr w:type="spellEnd"/>
+      <w:r>
+        <w:rPr>
+          <w:rFonts w:ascii="Tahoma" w:hAnsi="Tahoma" w:cs="Tahoma"/>
+          <w:sz w:val="24"/>
+          <w:szCs w:val="24"/>
+        </w:rPr>
+        <w:t xml:space="preserve"> talks to </w:t>
+      </w:r>
+      <w:proofErr w:type="spellStart"/>
+      <w:r>
+        <w:rPr>
+          <w:rFonts w:ascii="Tahoma" w:hAnsi="Tahoma" w:cs="Tahoma"/>
+          <w:sz w:val="24"/>
+          <w:szCs w:val="24"/>
+        </w:rPr>
+        <w:t>Tsudo</w:t>
+      </w:r>
+      <w:proofErr w:type="spellEnd"/>
+      <w:r>
+        <w:rPr>
+          <w:rFonts w:ascii="Tahoma" w:hAnsi="Tahoma" w:cs="Tahoma"/>
+          <w:sz w:val="24"/>
+          <w:szCs w:val="24"/>
+        </w:rPr>
+        <w:t xml:space="preserve"> (Chapter 36)</w:t>
       </w:r>
       <w:bookmarkStart w:id="0" w:name="_GoBack"/>
       <w:bookmarkEnd w:id="0"/>
@@ -946,35 +1356,23 @@
           <w:szCs w:val="24"/>
         </w:rPr>
       </w:pPr>
-      <w:r>
-        <w:rPr>
-          <w:rFonts w:ascii="Tahoma" w:hAnsi="Tahoma" w:cs="Tahoma"/>
-          <w:sz w:val="24"/>
-          <w:szCs w:val="24"/>
-        </w:rPr>
-        <w:t>Vatti talks to Tsudo</w:t>
-      </w:r>
-    </w:p>
-    <w:p>
-      <w:pPr>
-        <w:pStyle w:val="ListParagraph"/>
-        <w:numPr>
-          <w:ilvl w:val="0"/>
-          <w:numId w:val="2"/>
-        </w:numPr>
-        <w:rPr>
-          <w:rFonts w:ascii="Tahoma" w:hAnsi="Tahoma" w:cs="Tahoma"/>
-          <w:sz w:val="24"/>
-          <w:szCs w:val="24"/>
-        </w:rPr>
-      </w:pPr>
-      <w:r>
-        <w:rPr>
-          <w:rFonts w:ascii="Tahoma" w:hAnsi="Tahoma" w:cs="Tahoma"/>
-          <w:sz w:val="24"/>
-          <w:szCs w:val="24"/>
-        </w:rPr>
-        <w:t>Tsudo’s decides who she wants to be</w:t>
+      <w:proofErr w:type="spellStart"/>
+      <w:r>
+        <w:rPr>
+          <w:rFonts w:ascii="Tahoma" w:hAnsi="Tahoma" w:cs="Tahoma"/>
+          <w:sz w:val="24"/>
+          <w:szCs w:val="24"/>
+        </w:rPr>
+        <w:t>Tsudo’s</w:t>
+      </w:r>
+      <w:proofErr w:type="spellEnd"/>
+      <w:r>
+        <w:rPr>
+          <w:rFonts w:ascii="Tahoma" w:hAnsi="Tahoma" w:cs="Tahoma"/>
+          <w:sz w:val="24"/>
+          <w:szCs w:val="24"/>
+        </w:rPr>
+        <w:t xml:space="preserve"> decides who she wants to be</w:t>
       </w:r>
     </w:p>
     <w:p>
@@ -1026,7 +1424,25 @@
           <w:sz w:val="24"/>
           <w:szCs w:val="24"/>
         </w:rPr>
-        <w:t>nds Atsuma.</w:t>
+        <w:t xml:space="preserve">nds </w:t>
+      </w:r>
+      <w:proofErr w:type="spellStart"/>
+      <w:r>
+        <w:rPr>
+          <w:rFonts w:ascii="Tahoma" w:hAnsi="Tahoma" w:cs="Tahoma"/>
+          <w:sz w:val="24"/>
+          <w:szCs w:val="24"/>
+        </w:rPr>
+        <w:t>Atsuma</w:t>
+      </w:r>
+      <w:proofErr w:type="spellEnd"/>
+      <w:r>
+        <w:rPr>
+          <w:rFonts w:ascii="Tahoma" w:hAnsi="Tahoma" w:cs="Tahoma"/>
+          <w:sz w:val="24"/>
+          <w:szCs w:val="24"/>
+        </w:rPr>
+        <w:t>.</w:t>
       </w:r>
     </w:p>
     <w:p>
@@ -1050,13 +1466,41 @@
         </w:rPr>
         <w:t xml:space="preserve"> </w:t>
       </w:r>
-      <w:r>
-        <w:rPr>
-          <w:rFonts w:ascii="Tahoma" w:hAnsi="Tahoma" w:cs="Tahoma"/>
-          <w:sz w:val="24"/>
-          <w:szCs w:val="24"/>
-        </w:rPr>
-        <w:t>Discretes find out Atsuma escaped</w:t>
+      <w:proofErr w:type="spellStart"/>
+      <w:r>
+        <w:rPr>
+          <w:rFonts w:ascii="Tahoma" w:hAnsi="Tahoma" w:cs="Tahoma"/>
+          <w:sz w:val="24"/>
+          <w:szCs w:val="24"/>
+        </w:rPr>
+        <w:t>Discretes</w:t>
+      </w:r>
+      <w:proofErr w:type="spellEnd"/>
+      <w:r>
+        <w:rPr>
+          <w:rFonts w:ascii="Tahoma" w:hAnsi="Tahoma" w:cs="Tahoma"/>
+          <w:sz w:val="24"/>
+          <w:szCs w:val="24"/>
+        </w:rPr>
+        <w:t xml:space="preserve"> find out </w:t>
+      </w:r>
+      <w:proofErr w:type="spellStart"/>
+      <w:r>
+        <w:rPr>
+          <w:rFonts w:ascii="Tahoma" w:hAnsi="Tahoma" w:cs="Tahoma"/>
+          <w:sz w:val="24"/>
+          <w:szCs w:val="24"/>
+        </w:rPr>
+        <w:t>Atsuma</w:t>
+      </w:r>
+      <w:proofErr w:type="spellEnd"/>
+      <w:r>
+        <w:rPr>
+          <w:rFonts w:ascii="Tahoma" w:hAnsi="Tahoma" w:cs="Tahoma"/>
+          <w:sz w:val="24"/>
+          <w:szCs w:val="24"/>
+        </w:rPr>
+        <w:t xml:space="preserve"> escaped</w:t>
       </w:r>
     </w:p>
     <w:p>
@@ -1109,81 +1553,25 @@
           <w:sz w:val="24"/>
           <w:szCs w:val="24"/>
         </w:rPr>
-        <w:t xml:space="preserve"> Atsuma reveals Baas is alive</w:t>
-      </w:r>
-    </w:p>
-    <w:p>
-      <w:pPr>
-        <w:pStyle w:val="ListParagraph"/>
-        <w:numPr>
-          <w:ilvl w:val="0"/>
-          <w:numId w:val="2"/>
-        </w:numPr>
-        <w:rPr>
-          <w:rFonts w:ascii="Tahoma" w:hAnsi="Tahoma" w:cs="Tahoma"/>
-          <w:sz w:val="24"/>
-          <w:szCs w:val="24"/>
-        </w:rPr>
-      </w:pPr>
-      <w:r>
-        <w:rPr>
-          <w:rFonts w:ascii="Tahoma" w:hAnsi="Tahoma" w:cs="Tahoma"/>
-          <w:sz w:val="24"/>
-          <w:szCs w:val="24"/>
-        </w:rPr>
         <w:t xml:space="preserve"> </w:t>
       </w:r>
-      <w:r>
-        <w:rPr>
-          <w:rFonts w:ascii="Tahoma" w:hAnsi="Tahoma" w:cs="Tahoma"/>
-          <w:sz w:val="24"/>
-          <w:szCs w:val="24"/>
-        </w:rPr>
-        <w:t>Atsuma is a half Discrete</w:t>
-      </w:r>
-    </w:p>
-    <w:p>
-      <w:pPr>
-        <w:pStyle w:val="ListParagraph"/>
-        <w:numPr>
-          <w:ilvl w:val="0"/>
-          <w:numId w:val="2"/>
-        </w:numPr>
-        <w:rPr>
-          <w:rFonts w:ascii="Tahoma" w:hAnsi="Tahoma" w:cs="Tahoma"/>
-          <w:sz w:val="24"/>
-          <w:szCs w:val="24"/>
-        </w:rPr>
-      </w:pPr>
-      <w:r>
-        <w:rPr>
-          <w:rFonts w:ascii="Tahoma" w:hAnsi="Tahoma" w:cs="Tahoma"/>
-          <w:sz w:val="24"/>
-          <w:szCs w:val="24"/>
-        </w:rPr>
-        <w:t xml:space="preserve"> Atsuma and Vatti begin to disagree with the Greens</w:t>
-      </w:r>
-    </w:p>
-    <w:p>
-      <w:pPr>
-        <w:pStyle w:val="ListParagraph"/>
-        <w:numPr>
-          <w:ilvl w:val="0"/>
-          <w:numId w:val="2"/>
-        </w:numPr>
-        <w:rPr>
-          <w:rFonts w:ascii="Tahoma" w:hAnsi="Tahoma" w:cs="Tahoma"/>
-          <w:sz w:val="24"/>
-          <w:szCs w:val="24"/>
-        </w:rPr>
-      </w:pPr>
-      <w:r>
-        <w:rPr>
-          <w:rFonts w:ascii="Tahoma" w:hAnsi="Tahoma" w:cs="Tahoma"/>
-          <w:sz w:val="24"/>
-          <w:szCs w:val="24"/>
-        </w:rPr>
-        <w:t xml:space="preserve"> Discrete D agrees to train Atsuma</w:t>
+      <w:proofErr w:type="spellStart"/>
+      <w:r>
+        <w:rPr>
+          <w:rFonts w:ascii="Tahoma" w:hAnsi="Tahoma" w:cs="Tahoma"/>
+          <w:sz w:val="24"/>
+          <w:szCs w:val="24"/>
+        </w:rPr>
+        <w:t>Atsuma</w:t>
+      </w:r>
+      <w:proofErr w:type="spellEnd"/>
+      <w:r>
+        <w:rPr>
+          <w:rFonts w:ascii="Tahoma" w:hAnsi="Tahoma" w:cs="Tahoma"/>
+          <w:sz w:val="24"/>
+          <w:szCs w:val="24"/>
+        </w:rPr>
+        <w:t xml:space="preserve"> reveals Baas is alive</w:t>
       </w:r>
     </w:p>
     <w:p>
@@ -1207,6 +1595,137 @@
         </w:rPr>
         <w:t xml:space="preserve"> </w:t>
       </w:r>
+      <w:proofErr w:type="spellStart"/>
+      <w:r>
+        <w:rPr>
+          <w:rFonts w:ascii="Tahoma" w:hAnsi="Tahoma" w:cs="Tahoma"/>
+          <w:sz w:val="24"/>
+          <w:szCs w:val="24"/>
+        </w:rPr>
+        <w:t>Atsuma</w:t>
+      </w:r>
+      <w:proofErr w:type="spellEnd"/>
+      <w:r>
+        <w:rPr>
+          <w:rFonts w:ascii="Tahoma" w:hAnsi="Tahoma" w:cs="Tahoma"/>
+          <w:sz w:val="24"/>
+          <w:szCs w:val="24"/>
+        </w:rPr>
+        <w:t xml:space="preserve"> is a half Discrete</w:t>
+      </w:r>
+    </w:p>
+    <w:p>
+      <w:pPr>
+        <w:pStyle w:val="ListParagraph"/>
+        <w:numPr>
+          <w:ilvl w:val="0"/>
+          <w:numId w:val="2"/>
+        </w:numPr>
+        <w:rPr>
+          <w:rFonts w:ascii="Tahoma" w:hAnsi="Tahoma" w:cs="Tahoma"/>
+          <w:sz w:val="24"/>
+          <w:szCs w:val="24"/>
+        </w:rPr>
+      </w:pPr>
+      <w:r>
+        <w:rPr>
+          <w:rFonts w:ascii="Tahoma" w:hAnsi="Tahoma" w:cs="Tahoma"/>
+          <w:sz w:val="24"/>
+          <w:szCs w:val="24"/>
+        </w:rPr>
+        <w:t xml:space="preserve"> </w:t>
+      </w:r>
+      <w:proofErr w:type="spellStart"/>
+      <w:r>
+        <w:rPr>
+          <w:rFonts w:ascii="Tahoma" w:hAnsi="Tahoma" w:cs="Tahoma"/>
+          <w:sz w:val="24"/>
+          <w:szCs w:val="24"/>
+        </w:rPr>
+        <w:t>Atsuma</w:t>
+      </w:r>
+      <w:proofErr w:type="spellEnd"/>
+      <w:r>
+        <w:rPr>
+          <w:rFonts w:ascii="Tahoma" w:hAnsi="Tahoma" w:cs="Tahoma"/>
+          <w:sz w:val="24"/>
+          <w:szCs w:val="24"/>
+        </w:rPr>
+        <w:t xml:space="preserve"> and </w:t>
+      </w:r>
+      <w:proofErr w:type="spellStart"/>
+      <w:r>
+        <w:rPr>
+          <w:rFonts w:ascii="Tahoma" w:hAnsi="Tahoma" w:cs="Tahoma"/>
+          <w:sz w:val="24"/>
+          <w:szCs w:val="24"/>
+        </w:rPr>
+        <w:t>Vatti</w:t>
+      </w:r>
+      <w:proofErr w:type="spellEnd"/>
+      <w:r>
+        <w:rPr>
+          <w:rFonts w:ascii="Tahoma" w:hAnsi="Tahoma" w:cs="Tahoma"/>
+          <w:sz w:val="24"/>
+          <w:szCs w:val="24"/>
+        </w:rPr>
+        <w:t xml:space="preserve"> begin to disagree with the Greens</w:t>
+      </w:r>
+    </w:p>
+    <w:p>
+      <w:pPr>
+        <w:pStyle w:val="ListParagraph"/>
+        <w:numPr>
+          <w:ilvl w:val="0"/>
+          <w:numId w:val="2"/>
+        </w:numPr>
+        <w:rPr>
+          <w:rFonts w:ascii="Tahoma" w:hAnsi="Tahoma" w:cs="Tahoma"/>
+          <w:sz w:val="24"/>
+          <w:szCs w:val="24"/>
+        </w:rPr>
+      </w:pPr>
+      <w:r>
+        <w:rPr>
+          <w:rFonts w:ascii="Tahoma" w:hAnsi="Tahoma" w:cs="Tahoma"/>
+          <w:sz w:val="24"/>
+          <w:szCs w:val="24"/>
+        </w:rPr>
+        <w:t xml:space="preserve"> Discrete D agrees to train </w:t>
+      </w:r>
+      <w:proofErr w:type="spellStart"/>
+      <w:r>
+        <w:rPr>
+          <w:rFonts w:ascii="Tahoma" w:hAnsi="Tahoma" w:cs="Tahoma"/>
+          <w:sz w:val="24"/>
+          <w:szCs w:val="24"/>
+        </w:rPr>
+        <w:t>Atsuma</w:t>
+      </w:r>
+      <w:proofErr w:type="spellEnd"/>
+    </w:p>
+    <w:p>
+      <w:pPr>
+        <w:pStyle w:val="ListParagraph"/>
+        <w:numPr>
+          <w:ilvl w:val="0"/>
+          <w:numId w:val="2"/>
+        </w:numPr>
+        <w:rPr>
+          <w:rFonts w:ascii="Tahoma" w:hAnsi="Tahoma" w:cs="Tahoma"/>
+          <w:sz w:val="24"/>
+          <w:szCs w:val="24"/>
+        </w:rPr>
+      </w:pPr>
+      <w:r>
+        <w:rPr>
+          <w:rFonts w:ascii="Tahoma" w:hAnsi="Tahoma" w:cs="Tahoma"/>
+          <w:sz w:val="24"/>
+          <w:szCs w:val="24"/>
+        </w:rPr>
+        <w:t xml:space="preserve"> </w:t>
+      </w:r>
+      <w:proofErr w:type="spellStart"/>
       <w:r>
         <w:rPr>
           <w:rFonts w:ascii="Tahoma" w:hAnsi="Tahoma" w:cs="Tahoma"/>
@@ -1215,36 +1734,65 @@
         </w:rPr>
         <w:t>Zordo’s</w:t>
       </w:r>
-      <w:r>
-        <w:rPr>
-          <w:rFonts w:ascii="Tahoma" w:hAnsi="Tahoma" w:cs="Tahoma"/>
-          <w:sz w:val="24"/>
-          <w:szCs w:val="24"/>
-        </w:rPr>
-        <w:t xml:space="preserve"> alone time with Sturky part 3</w:t>
-      </w:r>
-    </w:p>
-    <w:p>
-      <w:pPr>
-        <w:pStyle w:val="ListParagraph"/>
-        <w:numPr>
-          <w:ilvl w:val="0"/>
-          <w:numId w:val="2"/>
-        </w:numPr>
-        <w:rPr>
-          <w:rFonts w:ascii="Tahoma" w:hAnsi="Tahoma" w:cs="Tahoma"/>
-          <w:sz w:val="24"/>
-          <w:szCs w:val="24"/>
-        </w:rPr>
-      </w:pPr>
-      <w:r>
-        <w:rPr>
-          <w:rFonts w:ascii="Tahoma" w:hAnsi="Tahoma" w:cs="Tahoma"/>
-          <w:sz w:val="24"/>
-          <w:szCs w:val="24"/>
-        </w:rPr>
-        <w:t xml:space="preserve"> Atsuma</w:t>
-      </w:r>
+      <w:proofErr w:type="spellEnd"/>
+      <w:r>
+        <w:rPr>
+          <w:rFonts w:ascii="Tahoma" w:hAnsi="Tahoma" w:cs="Tahoma"/>
+          <w:sz w:val="24"/>
+          <w:szCs w:val="24"/>
+        </w:rPr>
+        <w:t xml:space="preserve"> alone time with </w:t>
+      </w:r>
+      <w:proofErr w:type="spellStart"/>
+      <w:r>
+        <w:rPr>
+          <w:rFonts w:ascii="Tahoma" w:hAnsi="Tahoma" w:cs="Tahoma"/>
+          <w:sz w:val="24"/>
+          <w:szCs w:val="24"/>
+        </w:rPr>
+        <w:t>Sturky</w:t>
+      </w:r>
+      <w:proofErr w:type="spellEnd"/>
+      <w:r>
+        <w:rPr>
+          <w:rFonts w:ascii="Tahoma" w:hAnsi="Tahoma" w:cs="Tahoma"/>
+          <w:sz w:val="24"/>
+          <w:szCs w:val="24"/>
+        </w:rPr>
+        <w:t xml:space="preserve"> part 3</w:t>
+      </w:r>
+    </w:p>
+    <w:p>
+      <w:pPr>
+        <w:pStyle w:val="ListParagraph"/>
+        <w:numPr>
+          <w:ilvl w:val="0"/>
+          <w:numId w:val="2"/>
+        </w:numPr>
+        <w:rPr>
+          <w:rFonts w:ascii="Tahoma" w:hAnsi="Tahoma" w:cs="Tahoma"/>
+          <w:sz w:val="24"/>
+          <w:szCs w:val="24"/>
+        </w:rPr>
+      </w:pPr>
+      <w:r>
+        <w:rPr>
+          <w:rFonts w:ascii="Tahoma" w:hAnsi="Tahoma" w:cs="Tahoma"/>
+          <w:sz w:val="24"/>
+          <w:szCs w:val="24"/>
+        </w:rPr>
+        <w:t xml:space="preserve"> </w:t>
+      </w:r>
+      <w:proofErr w:type="spellStart"/>
+      <w:r>
+        <w:rPr>
+          <w:rFonts w:ascii="Tahoma" w:hAnsi="Tahoma" w:cs="Tahoma"/>
+          <w:sz w:val="24"/>
+          <w:szCs w:val="24"/>
+        </w:rPr>
+        <w:t>Atsuma</w:t>
+      </w:r>
+      <w:proofErr w:type="spellEnd"/>
       <w:r>
         <w:rPr>
           <w:rFonts w:ascii="Tahoma" w:hAnsi="Tahoma" w:cs="Tahoma"/>
@@ -1281,7 +1829,25 @@
           <w:sz w:val="24"/>
           <w:szCs w:val="24"/>
         </w:rPr>
-        <w:t>Discrete D puts Atsuma through final test</w:t>
+        <w:t xml:space="preserve">Discrete D puts </w:t>
+      </w:r>
+      <w:proofErr w:type="spellStart"/>
+      <w:r>
+        <w:rPr>
+          <w:rFonts w:ascii="Tahoma" w:hAnsi="Tahoma" w:cs="Tahoma"/>
+          <w:sz w:val="24"/>
+          <w:szCs w:val="24"/>
+        </w:rPr>
+        <w:t>Atsuma</w:t>
+      </w:r>
+      <w:proofErr w:type="spellEnd"/>
+      <w:r>
+        <w:rPr>
+          <w:rFonts w:ascii="Tahoma" w:hAnsi="Tahoma" w:cs="Tahoma"/>
+          <w:sz w:val="24"/>
+          <w:szCs w:val="24"/>
+        </w:rPr>
+        <w:t xml:space="preserve"> through final test</w:t>
       </w:r>
     </w:p>
     <w:p>
@@ -1341,7 +1907,25 @@
           <w:sz w:val="24"/>
           <w:szCs w:val="24"/>
         </w:rPr>
-        <w:t>Ryan persue’s Henry</w:t>
+        <w:t xml:space="preserve">Ryan </w:t>
+      </w:r>
+      <w:proofErr w:type="spellStart"/>
+      <w:r>
+        <w:rPr>
+          <w:rFonts w:ascii="Tahoma" w:hAnsi="Tahoma" w:cs="Tahoma"/>
+          <w:sz w:val="24"/>
+          <w:szCs w:val="24"/>
+        </w:rPr>
+        <w:t>persue’s</w:t>
+      </w:r>
+      <w:proofErr w:type="spellEnd"/>
+      <w:r>
+        <w:rPr>
+          <w:rFonts w:ascii="Tahoma" w:hAnsi="Tahoma" w:cs="Tahoma"/>
+          <w:sz w:val="24"/>
+          <w:szCs w:val="24"/>
+        </w:rPr>
+        <w:t xml:space="preserve"> Henry</w:t>
       </w:r>
     </w:p>
     <w:p>
@@ -1455,13 +2039,23 @@
         </w:rPr>
         <w:t xml:space="preserve"> </w:t>
       </w:r>
-      <w:r>
-        <w:rPr>
-          <w:rFonts w:ascii="Tahoma" w:hAnsi="Tahoma" w:cs="Tahoma"/>
-          <w:sz w:val="24"/>
-          <w:szCs w:val="24"/>
-        </w:rPr>
-        <w:t>Zordo uses new item to rescue Ryan and Henry</w:t>
+      <w:proofErr w:type="spellStart"/>
+      <w:r>
+        <w:rPr>
+          <w:rFonts w:ascii="Tahoma" w:hAnsi="Tahoma" w:cs="Tahoma"/>
+          <w:sz w:val="24"/>
+          <w:szCs w:val="24"/>
+        </w:rPr>
+        <w:t>Zordo</w:t>
+      </w:r>
+      <w:proofErr w:type="spellEnd"/>
+      <w:r>
+        <w:rPr>
+          <w:rFonts w:ascii="Tahoma" w:hAnsi="Tahoma" w:cs="Tahoma"/>
+          <w:sz w:val="24"/>
+          <w:szCs w:val="24"/>
+        </w:rPr>
+        <w:t xml:space="preserve"> uses new item to rescue Ryan and Henry</w:t>
       </w:r>
     </w:p>
     <w:p>
@@ -1485,13 +2079,23 @@
         </w:rPr>
         <w:t xml:space="preserve"> </w:t>
       </w:r>
-      <w:r>
-        <w:rPr>
-          <w:rFonts w:ascii="Tahoma" w:hAnsi="Tahoma" w:cs="Tahoma"/>
-          <w:sz w:val="24"/>
-          <w:szCs w:val="24"/>
-        </w:rPr>
-        <w:t>Zordo and Discrete C fight</w:t>
+      <w:proofErr w:type="spellStart"/>
+      <w:r>
+        <w:rPr>
+          <w:rFonts w:ascii="Tahoma" w:hAnsi="Tahoma" w:cs="Tahoma"/>
+          <w:sz w:val="24"/>
+          <w:szCs w:val="24"/>
+        </w:rPr>
+        <w:t>Zordo</w:t>
+      </w:r>
+      <w:proofErr w:type="spellEnd"/>
+      <w:r>
+        <w:rPr>
+          <w:rFonts w:ascii="Tahoma" w:hAnsi="Tahoma" w:cs="Tahoma"/>
+          <w:sz w:val="24"/>
+          <w:szCs w:val="24"/>
+        </w:rPr>
+        <w:t xml:space="preserve"> and Discrete C fight</w:t>
       </w:r>
     </w:p>
     <w:p>
@@ -1515,13 +2119,23 @@
         </w:rPr>
         <w:t xml:space="preserve"> </w:t>
       </w:r>
-      <w:r>
-        <w:rPr>
-          <w:rFonts w:ascii="Tahoma" w:hAnsi="Tahoma" w:cs="Tahoma"/>
-          <w:sz w:val="24"/>
-          <w:szCs w:val="24"/>
-        </w:rPr>
-        <w:t>Zordo dies</w:t>
+      <w:proofErr w:type="spellStart"/>
+      <w:r>
+        <w:rPr>
+          <w:rFonts w:ascii="Tahoma" w:hAnsi="Tahoma" w:cs="Tahoma"/>
+          <w:sz w:val="24"/>
+          <w:szCs w:val="24"/>
+        </w:rPr>
+        <w:t>Zordo</w:t>
+      </w:r>
+      <w:proofErr w:type="spellEnd"/>
+      <w:r>
+        <w:rPr>
+          <w:rFonts w:ascii="Tahoma" w:hAnsi="Tahoma" w:cs="Tahoma"/>
+          <w:sz w:val="24"/>
+          <w:szCs w:val="24"/>
+        </w:rPr>
+        <w:t xml:space="preserve"> dies</w:t>
       </w:r>
     </w:p>
     <w:p>
@@ -1581,8 +2195,18 @@
           <w:sz w:val="24"/>
           <w:szCs w:val="24"/>
         </w:rPr>
-        <w:t>Everyone mourns Zordo</w:t>
-      </w:r>
+        <w:t xml:space="preserve">Everyone mourns </w:t>
+      </w:r>
+      <w:proofErr w:type="spellStart"/>
+      <w:r>
+        <w:rPr>
+          <w:rFonts w:ascii="Tahoma" w:hAnsi="Tahoma" w:cs="Tahoma"/>
+          <w:sz w:val="24"/>
+          <w:szCs w:val="24"/>
+        </w:rPr>
+        <w:t>Zordo</w:t>
+      </w:r>
+      <w:proofErr w:type="spellEnd"/>
     </w:p>
     <w:p>
       <w:pPr>
@@ -1605,13 +2229,23 @@
         </w:rPr>
         <w:t xml:space="preserve"> </w:t>
       </w:r>
-      <w:r>
-        <w:rPr>
-          <w:rFonts w:ascii="Tahoma" w:hAnsi="Tahoma" w:cs="Tahoma"/>
-          <w:sz w:val="24"/>
-          <w:szCs w:val="24"/>
-        </w:rPr>
-        <w:t>Vatti gets told off by the Seconds after snapping at Discrete D</w:t>
+      <w:proofErr w:type="spellStart"/>
+      <w:r>
+        <w:rPr>
+          <w:rFonts w:ascii="Tahoma" w:hAnsi="Tahoma" w:cs="Tahoma"/>
+          <w:sz w:val="24"/>
+          <w:szCs w:val="24"/>
+        </w:rPr>
+        <w:t>Vatti</w:t>
+      </w:r>
+      <w:proofErr w:type="spellEnd"/>
+      <w:r>
+        <w:rPr>
+          <w:rFonts w:ascii="Tahoma" w:hAnsi="Tahoma" w:cs="Tahoma"/>
+          <w:sz w:val="24"/>
+          <w:szCs w:val="24"/>
+        </w:rPr>
+        <w:t xml:space="preserve"> gets told off by the Seconds after snapping at Discrete D</w:t>
       </w:r>
     </w:p>
     <w:p>
@@ -1641,22 +2275,18 @@
           <w:sz w:val="24"/>
           <w:szCs w:val="24"/>
         </w:rPr>
-        <w:t>Discrete D and Magatha mourne Zordo</w:t>
-      </w:r>
-    </w:p>
-    <w:p>
-      <w:pPr>
-        <w:pStyle w:val="ListParagraph"/>
-        <w:numPr>
-          <w:ilvl w:val="0"/>
-          <w:numId w:val="2"/>
-        </w:numPr>
-        <w:rPr>
-          <w:rFonts w:ascii="Tahoma" w:hAnsi="Tahoma" w:cs="Tahoma"/>
-          <w:sz w:val="24"/>
-          <w:szCs w:val="24"/>
-        </w:rPr>
-      </w:pPr>
+        <w:t xml:space="preserve">Discrete D and </w:t>
+      </w:r>
+      <w:proofErr w:type="spellStart"/>
+      <w:r>
+        <w:rPr>
+          <w:rFonts w:ascii="Tahoma" w:hAnsi="Tahoma" w:cs="Tahoma"/>
+          <w:sz w:val="24"/>
+          <w:szCs w:val="24"/>
+        </w:rPr>
+        <w:t>Magatha</w:t>
+      </w:r>
+      <w:proofErr w:type="spellEnd"/>
       <w:r>
         <w:rPr>
           <w:rFonts w:ascii="Tahoma" w:hAnsi="Tahoma" w:cs="Tahoma"/>
@@ -1665,28 +2295,16 @@
         </w:rPr>
         <w:t xml:space="preserve"> </w:t>
       </w:r>
-      <w:r>
-        <w:rPr>
-          <w:rFonts w:ascii="Tahoma" w:hAnsi="Tahoma" w:cs="Tahoma"/>
-          <w:sz w:val="24"/>
-          <w:szCs w:val="24"/>
-        </w:rPr>
-        <w:t>Atsuma is sent away with Savvi to learn technology</w:t>
-      </w:r>
-    </w:p>
-    <w:p>
-      <w:pPr>
-        <w:pStyle w:val="ListParagraph"/>
-        <w:numPr>
-          <w:ilvl w:val="0"/>
-          <w:numId w:val="2"/>
-        </w:numPr>
-        <w:rPr>
-          <w:rFonts w:ascii="Tahoma" w:hAnsi="Tahoma" w:cs="Tahoma"/>
-          <w:sz w:val="24"/>
-          <w:szCs w:val="24"/>
-        </w:rPr>
-      </w:pPr>
+      <w:proofErr w:type="spellStart"/>
+      <w:r>
+        <w:rPr>
+          <w:rFonts w:ascii="Tahoma" w:hAnsi="Tahoma" w:cs="Tahoma"/>
+          <w:sz w:val="24"/>
+          <w:szCs w:val="24"/>
+        </w:rPr>
+        <w:t>mourne</w:t>
+      </w:r>
+      <w:proofErr w:type="spellEnd"/>
       <w:r>
         <w:rPr>
           <w:rFonts w:ascii="Tahoma" w:hAnsi="Tahoma" w:cs="Tahoma"/>
@@ -1695,14 +2313,16 @@
         </w:rPr>
         <w:t xml:space="preserve"> </w:t>
       </w:r>
-      <w:r>
-        <w:rPr>
-          <w:rFonts w:ascii="Tahoma" w:hAnsi="Tahoma" w:cs="Tahoma"/>
-          <w:sz w:val="24"/>
-          <w:szCs w:val="24"/>
-        </w:rPr>
-        <w:t>The main base is attacked by Discretes</w:t>
-      </w:r>
+      <w:proofErr w:type="spellStart"/>
+      <w:r>
+        <w:rPr>
+          <w:rFonts w:ascii="Tahoma" w:hAnsi="Tahoma" w:cs="Tahoma"/>
+          <w:sz w:val="24"/>
+          <w:szCs w:val="24"/>
+        </w:rPr>
+        <w:t>Zordo</w:t>
+      </w:r>
+      <w:proofErr w:type="spellEnd"/>
     </w:p>
     <w:p>
       <w:pPr>
@@ -1725,6 +2345,104 @@
         </w:rPr>
         <w:t xml:space="preserve"> </w:t>
       </w:r>
+      <w:proofErr w:type="spellStart"/>
+      <w:r>
+        <w:rPr>
+          <w:rFonts w:ascii="Tahoma" w:hAnsi="Tahoma" w:cs="Tahoma"/>
+          <w:sz w:val="24"/>
+          <w:szCs w:val="24"/>
+        </w:rPr>
+        <w:t>Atsuma</w:t>
+      </w:r>
+      <w:proofErr w:type="spellEnd"/>
+      <w:r>
+        <w:rPr>
+          <w:rFonts w:ascii="Tahoma" w:hAnsi="Tahoma" w:cs="Tahoma"/>
+          <w:sz w:val="24"/>
+          <w:szCs w:val="24"/>
+        </w:rPr>
+        <w:t xml:space="preserve"> is sent away with </w:t>
+      </w:r>
+      <w:proofErr w:type="spellStart"/>
+      <w:r>
+        <w:rPr>
+          <w:rFonts w:ascii="Tahoma" w:hAnsi="Tahoma" w:cs="Tahoma"/>
+          <w:sz w:val="24"/>
+          <w:szCs w:val="24"/>
+        </w:rPr>
+        <w:t>Savvi</w:t>
+      </w:r>
+      <w:proofErr w:type="spellEnd"/>
+      <w:r>
+        <w:rPr>
+          <w:rFonts w:ascii="Tahoma" w:hAnsi="Tahoma" w:cs="Tahoma"/>
+          <w:sz w:val="24"/>
+          <w:szCs w:val="24"/>
+        </w:rPr>
+        <w:t xml:space="preserve"> to learn technology</w:t>
+      </w:r>
+    </w:p>
+    <w:p>
+      <w:pPr>
+        <w:pStyle w:val="ListParagraph"/>
+        <w:numPr>
+          <w:ilvl w:val="0"/>
+          <w:numId w:val="2"/>
+        </w:numPr>
+        <w:rPr>
+          <w:rFonts w:ascii="Tahoma" w:hAnsi="Tahoma" w:cs="Tahoma"/>
+          <w:sz w:val="24"/>
+          <w:szCs w:val="24"/>
+        </w:rPr>
+      </w:pPr>
+      <w:r>
+        <w:rPr>
+          <w:rFonts w:ascii="Tahoma" w:hAnsi="Tahoma" w:cs="Tahoma"/>
+          <w:sz w:val="24"/>
+          <w:szCs w:val="24"/>
+        </w:rPr>
+        <w:t xml:space="preserve"> </w:t>
+      </w:r>
+      <w:r>
+        <w:rPr>
+          <w:rFonts w:ascii="Tahoma" w:hAnsi="Tahoma" w:cs="Tahoma"/>
+          <w:sz w:val="24"/>
+          <w:szCs w:val="24"/>
+        </w:rPr>
+        <w:t xml:space="preserve">The main base is attacked by </w:t>
+      </w:r>
+      <w:proofErr w:type="spellStart"/>
+      <w:r>
+        <w:rPr>
+          <w:rFonts w:ascii="Tahoma" w:hAnsi="Tahoma" w:cs="Tahoma"/>
+          <w:sz w:val="24"/>
+          <w:szCs w:val="24"/>
+        </w:rPr>
+        <w:t>Discretes</w:t>
+      </w:r>
+      <w:proofErr w:type="spellEnd"/>
+    </w:p>
+    <w:p>
+      <w:pPr>
+        <w:pStyle w:val="ListParagraph"/>
+        <w:numPr>
+          <w:ilvl w:val="0"/>
+          <w:numId w:val="2"/>
+        </w:numPr>
+        <w:rPr>
+          <w:rFonts w:ascii="Tahoma" w:hAnsi="Tahoma" w:cs="Tahoma"/>
+          <w:sz w:val="24"/>
+          <w:szCs w:val="24"/>
+        </w:rPr>
+      </w:pPr>
+      <w:r>
+        <w:rPr>
+          <w:rFonts w:ascii="Tahoma" w:hAnsi="Tahoma" w:cs="Tahoma"/>
+          <w:sz w:val="24"/>
+          <w:szCs w:val="24"/>
+        </w:rPr>
+        <w:t xml:space="preserve"> </w:t>
+      </w:r>
       <w:r>
         <w:rPr>
           <w:rFonts w:ascii="Tahoma" w:hAnsi="Tahoma" w:cs="Tahoma"/>
@@ -1747,7 +2465,25 @@
           <w:sz w:val="24"/>
           <w:szCs w:val="24"/>
         </w:rPr>
-        <w:t xml:space="preserve"> trying to save Zordo’s body</w:t>
+        <w:t xml:space="preserve"> trying to save </w:t>
+      </w:r>
+      <w:proofErr w:type="spellStart"/>
+      <w:r>
+        <w:rPr>
+          <w:rFonts w:ascii="Tahoma" w:hAnsi="Tahoma" w:cs="Tahoma"/>
+          <w:sz w:val="24"/>
+          <w:szCs w:val="24"/>
+        </w:rPr>
+        <w:t>Zordo’s</w:t>
+      </w:r>
+      <w:proofErr w:type="spellEnd"/>
+      <w:r>
+        <w:rPr>
+          <w:rFonts w:ascii="Tahoma" w:hAnsi="Tahoma" w:cs="Tahoma"/>
+          <w:sz w:val="24"/>
+          <w:szCs w:val="24"/>
+        </w:rPr>
+        <w:t xml:space="preserve"> body</w:t>
       </w:r>
     </w:p>
     <w:p>
@@ -1829,7 +2565,25 @@
           <w:sz w:val="24"/>
           <w:szCs w:val="24"/>
         </w:rPr>
-        <w:t xml:space="preserve"> Discrete D fights Discrete A</w:t>
+        <w:t xml:space="preserve"> Discrete D </w:t>
+      </w:r>
+      <w:proofErr w:type="gramStart"/>
+      <w:r>
+        <w:rPr>
+          <w:rFonts w:ascii="Tahoma" w:hAnsi="Tahoma" w:cs="Tahoma"/>
+          <w:sz w:val="24"/>
+          <w:szCs w:val="24"/>
+        </w:rPr>
+        <w:t>fights</w:t>
+      </w:r>
+      <w:proofErr w:type="gramEnd"/>
+      <w:r>
+        <w:rPr>
+          <w:rFonts w:ascii="Tahoma" w:hAnsi="Tahoma" w:cs="Tahoma"/>
+          <w:sz w:val="24"/>
+          <w:szCs w:val="24"/>
+        </w:rPr>
+        <w:t xml:space="preserve"> Discrete A</w:t>
       </w:r>
     </w:p>
     <w:p>
@@ -1853,13 +2607,23 @@
         </w:rPr>
         <w:t xml:space="preserve"> </w:t>
       </w:r>
-      <w:r>
-        <w:rPr>
-          <w:rFonts w:ascii="Tahoma" w:hAnsi="Tahoma" w:cs="Tahoma"/>
-          <w:sz w:val="24"/>
-          <w:szCs w:val="24"/>
-        </w:rPr>
-        <w:t>Vatti confronts Discrete B who shatters her reality</w:t>
+      <w:proofErr w:type="spellStart"/>
+      <w:r>
+        <w:rPr>
+          <w:rFonts w:ascii="Tahoma" w:hAnsi="Tahoma" w:cs="Tahoma"/>
+          <w:sz w:val="24"/>
+          <w:szCs w:val="24"/>
+        </w:rPr>
+        <w:t>Vatti</w:t>
+      </w:r>
+      <w:proofErr w:type="spellEnd"/>
+      <w:r>
+        <w:rPr>
+          <w:rFonts w:ascii="Tahoma" w:hAnsi="Tahoma" w:cs="Tahoma"/>
+          <w:sz w:val="24"/>
+          <w:szCs w:val="24"/>
+        </w:rPr>
+        <w:t xml:space="preserve"> confronts Discrete B who shatters her reality</w:t>
       </w:r>
     </w:p>
     <w:p>
@@ -1927,7 +2691,25 @@
           <w:sz w:val="24"/>
           <w:szCs w:val="24"/>
         </w:rPr>
-        <w:t>The Discretes find burned body</w:t>
+        <w:t xml:space="preserve">The </w:t>
+      </w:r>
+      <w:proofErr w:type="spellStart"/>
+      <w:r>
+        <w:rPr>
+          <w:rFonts w:ascii="Tahoma" w:hAnsi="Tahoma" w:cs="Tahoma"/>
+          <w:sz w:val="24"/>
+          <w:szCs w:val="24"/>
+        </w:rPr>
+        <w:t>Discretes</w:t>
+      </w:r>
+      <w:proofErr w:type="spellEnd"/>
+      <w:r>
+        <w:rPr>
+          <w:rFonts w:ascii="Tahoma" w:hAnsi="Tahoma" w:cs="Tahoma"/>
+          <w:sz w:val="24"/>
+          <w:szCs w:val="24"/>
+        </w:rPr>
+        <w:t xml:space="preserve"> find burned body</w:t>
       </w:r>
       <w:r>
         <w:rPr>
@@ -2048,7 +2830,7 @@
 </file>
 
 <file path=word/numbering.xml><?xml version="1.0" encoding="utf-8"?>
-<w:numbering xmlns:wpc="http://schemas.microsoft.com/office/word/2010/wordprocessingCanvas" xmlns:mc="http://schemas.openxmlformats.org/markup-compatibility/2006" xmlns:o="urn:schemas-microsoft-com:office:office" xmlns:r="http://schemas.openxmlformats.org/officeDocument/2006/relationships" xmlns:m="http://schemas.openxmlformats.org/officeDocument/2006/math" xmlns:v="urn:schemas-microsoft-com:vml" xmlns:wp14="http://schemas.microsoft.com/office/word/2010/wordprocessingDrawing" xmlns:wp="http://schemas.openxmlformats.org/drawingml/2006/wordprocessingDrawing" xmlns:w10="urn:schemas-microsoft-com:office:word" xmlns:w="http://schemas.openxmlformats.org/wordprocessingml/2006/main" xmlns:w14="http://schemas.microsoft.com/office/word/2010/wordml" xmlns:w15="http://schemas.microsoft.com/office/word/2012/wordml" xmlns:wpg="http://schemas.microsoft.com/office/word/2010/wordprocessingGroup" xmlns:wpi="http://schemas.microsoft.com/office/word/2010/wordprocessingInk" xmlns:wne="http://schemas.microsoft.com/office/word/2006/wordml" xmlns:wps="http://schemas.microsoft.com/office/word/2010/wordprocessingShape" mc:Ignorable="w14 w15 wp14">
+<w:numbering xmlns:wpc="http://schemas.microsoft.com/office/word/2010/wordprocessingCanvas" xmlns:cx="http://schemas.microsoft.com/office/drawing/2014/chartex" xmlns:cx1="http://schemas.microsoft.com/office/drawing/2015/9/8/chartex" xmlns:cx2="http://schemas.microsoft.com/office/drawing/2015/10/21/chartex" xmlns:mc="http://schemas.openxmlformats.org/markup-compatibility/2006" xmlns:o="urn:schemas-microsoft-com:office:office" xmlns:r="http://schemas.openxmlformats.org/officeDocument/2006/relationships" xmlns:m="http://schemas.openxmlformats.org/officeDocument/2006/math" xmlns:v="urn:schemas-microsoft-com:vml" xmlns:wp14="http://schemas.microsoft.com/office/word/2010/wordprocessingDrawing" xmlns:wp="http://schemas.openxmlformats.org/drawingml/2006/wordprocessingDrawing" xmlns:w10="urn:schemas-microsoft-com:office:word" xmlns:w="http://schemas.openxmlformats.org/wordprocessingml/2006/main" xmlns:w14="http://schemas.microsoft.com/office/word/2010/wordml" xmlns:w15="http://schemas.microsoft.com/office/word/2012/wordml" xmlns:w16se="http://schemas.microsoft.com/office/word/2015/wordml/symex" xmlns:wpg="http://schemas.microsoft.com/office/word/2010/wordprocessingGroup" xmlns:wpi="http://schemas.microsoft.com/office/word/2010/wordprocessingInk" xmlns:wne="http://schemas.microsoft.com/office/word/2006/wordml" xmlns:wps="http://schemas.microsoft.com/office/word/2010/wordprocessingShape" mc:Ignorable="w14 w15 w16se wp14">
   <w:abstractNum w:abstractNumId="0" w15:restartNumberingAfterBreak="0">
     <w:nsid w:val="219F15E6"/>
     <w:multiLevelType w:val="hybridMultilevel"/>
@@ -2258,7 +3040,7 @@
 </file>
 
 <file path=word/styles.xml><?xml version="1.0" encoding="utf-8"?>
-<w:styles xmlns:mc="http://schemas.openxmlformats.org/markup-compatibility/2006" xmlns:r="http://schemas.openxmlformats.org/officeDocument/2006/relationships" xmlns:w="http://schemas.openxmlformats.org/wordprocessingml/2006/main" xmlns:w14="http://schemas.microsoft.com/office/word/2010/wordml" xmlns:w15="http://schemas.microsoft.com/office/word/2012/wordml" mc:Ignorable="w14 w15">
+<w:styles xmlns:mc="http://schemas.openxmlformats.org/markup-compatibility/2006" xmlns:r="http://schemas.openxmlformats.org/officeDocument/2006/relationships" xmlns:w="http://schemas.openxmlformats.org/wordprocessingml/2006/main" xmlns:w14="http://schemas.microsoft.com/office/word/2010/wordml" xmlns:w15="http://schemas.microsoft.com/office/word/2012/wordml" xmlns:w16se="http://schemas.microsoft.com/office/word/2015/wordml/symex" mc:Ignorable="w14 w15 w16se">
   <w:docDefaults>
     <w:rPrDefault>
       <w:rPr>
@@ -2274,7 +3056,7 @@
       </w:pPr>
     </w:pPrDefault>
   </w:docDefaults>
-  <w:latentStyles w:defLockedState="0" w:defUIPriority="99" w:defSemiHidden="0" w:defUnhideWhenUsed="0" w:defQFormat="0" w:count="371">
+  <w:latentStyles w:defLockedState="0" w:defUIPriority="99" w:defSemiHidden="0" w:defUnhideWhenUsed="0" w:defQFormat="0" w:count="372">
     <w:lsdException w:name="Normal" w:uiPriority="0" w:qFormat="1"/>
     <w:lsdException w:name="heading 1" w:uiPriority="9" w:qFormat="1"/>
     <w:lsdException w:name="heading 2" w:semiHidden="1" w:uiPriority="9" w:unhideWhenUsed="1" w:qFormat="1"/>
@@ -2380,7 +3162,6 @@
     <w:lsdException w:name="HTML Sample" w:semiHidden="1" w:unhideWhenUsed="1"/>
     <w:lsdException w:name="HTML Typewriter" w:semiHidden="1" w:unhideWhenUsed="1"/>
     <w:lsdException w:name="HTML Variable" w:semiHidden="1" w:unhideWhenUsed="1"/>
-    <w:lsdException w:name="Normal Table" w:semiHidden="1" w:unhideWhenUsed="1"/>
     <w:lsdException w:name="annotation subject" w:semiHidden="1" w:unhideWhenUsed="1"/>
     <w:lsdException w:name="No List" w:semiHidden="1" w:unhideWhenUsed="1"/>
     <w:lsdException w:name="Outline List 1" w:semiHidden="1" w:unhideWhenUsed="1"/>
@@ -2427,10 +3208,8 @@
     <w:lsdException w:name="Table Subtle 2" w:semiHidden="1" w:unhideWhenUsed="1"/>
     <w:lsdException w:name="Table Web 1" w:semiHidden="1" w:unhideWhenUsed="1"/>
     <w:lsdException w:name="Table Web 2" w:semiHidden="1" w:unhideWhenUsed="1"/>
-    <w:lsdException w:name="Table Web 3" w:semiHidden="1" w:unhideWhenUsed="1"/>
     <w:lsdException w:name="Balloon Text" w:semiHidden="1" w:unhideWhenUsed="1"/>
     <w:lsdException w:name="Table Grid" w:uiPriority="59"/>
-    <w:lsdException w:name="Table Theme" w:semiHidden="1" w:unhideWhenUsed="1"/>
     <w:lsdException w:name="Placeholder Text" w:semiHidden="1"/>
     <w:lsdException w:name="No Spacing" w:uiPriority="1" w:qFormat="1"/>
     <w:lsdException w:name="Light Shading" w:uiPriority="60"/>
@@ -2646,6 +3425,7 @@
     <w:lsdException w:name="List Table 5 Dark Accent 6" w:uiPriority="50"/>
     <w:lsdException w:name="List Table 6 Colorful Accent 6" w:uiPriority="51"/>
     <w:lsdException w:name="List Table 7 Colorful Accent 6" w:uiPriority="52"/>
+    <w:lsdException w:name="Mention" w:semiHidden="1" w:unhideWhenUsed="1"/>
   </w:latentStyles>
   <w:style w:type="paragraph" w:default="1" w:styleId="Normal">
     <w:name w:val="Normal"/>

</xml_diff>